<commit_message>
Poster and code update
</commit_message>
<xml_diff>
--- a/5 results/Reports (Martin) - Kärtchen.docx
+++ b/5 results/Reports (Martin) - Kärtchen.docx
@@ -8,14 +8,12 @@
           <w:lang w:val="en-US"/>
         </w:rPr>
       </w:pPr>
-      <w:proofErr w:type="spellStart"/>
       <w:r>
         <w:rPr>
           <w:lang w:val="en-US"/>
         </w:rPr>
         <w:t>Kärtchen</w:t>
       </w:r>
-      <w:proofErr w:type="spellEnd"/>
     </w:p>
     <w:p>
       <w:pPr>
@@ -34,35 +32,7 @@
         <w:rPr>
           <w:lang w:val="en-US"/>
         </w:rPr>
-        <w:t xml:space="preserve">104 </w:t>
-      </w:r>
-      <w:proofErr w:type="spellStart"/>
-      <w:r>
-        <w:rPr>
-          <w:lang w:val="en-US"/>
-        </w:rPr>
-        <w:t>Episides</w:t>
-      </w:r>
-      <w:proofErr w:type="spellEnd"/>
-      <w:r>
-        <w:rPr>
-          <w:lang w:val="en-US"/>
-        </w:rPr>
-        <w:t xml:space="preserve"> </w:t>
-      </w:r>
-      <w:proofErr w:type="spellStart"/>
-      <w:r>
-        <w:rPr>
-          <w:lang w:val="en-US"/>
-        </w:rPr>
-        <w:t>analysed</w:t>
-      </w:r>
-      <w:proofErr w:type="spellEnd"/>
-      <w:r>
-        <w:rPr>
-          <w:lang w:val="en-US"/>
-        </w:rPr>
-        <w:t xml:space="preserve"> – 4 seasons, 26 each</w:t>
+        <w:t>104 Episides analysed – 4 seasons, 26 each</w:t>
       </w:r>
     </w:p>
     <w:p>
@@ -82,98 +52,66 @@
         <w:rPr>
           <w:lang w:val="en-US"/>
         </w:rPr>
+        <w:t xml:space="preserve">Gender overall: </w:t>
+      </w:r>
+      <w:r>
+        <w:rPr>
+          <w:lang w:val="en-US"/>
+        </w:rPr>
+        <w:t>fe</w:t>
+      </w:r>
+      <w:r>
+        <w:rPr>
+          <w:lang w:val="en-US"/>
+        </w:rPr>
+        <w:t>male: 171 zu male: 200</w:t>
+      </w:r>
+    </w:p>
+    <w:p>
+      <w:pPr>
+        <w:rPr>
+          <w:lang w:val="en-US"/>
+        </w:rPr>
+      </w:pPr>
+    </w:p>
+    <w:p>
+      <w:r>
+        <w:rPr>
+          <w:lang w:val="en-US"/>
+        </w:rPr>
         <w:t xml:space="preserve">Lines per gender: </w:t>
       </w:r>
       <w:r>
         <w:rPr>
           <w:lang w:val="en-US"/>
         </w:rPr>
-        <w:t>Females overall more lines than males (sign. 10981, 8914)</w:t>
-      </w:r>
-    </w:p>
-    <w:p>
-      <w:pPr>
-        <w:rPr>
-          <w:lang w:val="en-US"/>
-        </w:rPr>
-      </w:pPr>
-    </w:p>
-    <w:p>
-      <w:pPr>
-        <w:rPr>
-          <w:lang w:val="en-US"/>
-        </w:rPr>
-      </w:pPr>
-    </w:p>
-    <w:p>
-      <w:pPr>
-        <w:rPr>
-          <w:lang w:val="en-US"/>
-        </w:rPr>
-      </w:pPr>
-    </w:p>
-    <w:p>
-      <w:pPr>
-        <w:rPr>
-          <w:lang w:val="en-US"/>
-        </w:rPr>
-      </w:pPr>
-    </w:p>
-    <w:p>
-      <w:pPr>
-        <w:rPr>
-          <w:lang w:val="en-US"/>
-        </w:rPr>
-      </w:pPr>
-    </w:p>
-    <w:p>
-      <w:pPr>
-        <w:rPr>
-          <w:lang w:val="en-US"/>
-        </w:rPr>
-      </w:pPr>
-    </w:p>
-    <w:p>
-      <w:pPr>
-        <w:rPr>
-          <w:lang w:val="en-US"/>
-        </w:rPr>
-      </w:pPr>
-    </w:p>
-    <w:p>
-      <w:pPr>
-        <w:rPr>
-          <w:lang w:val="en-US"/>
-        </w:rPr>
-      </w:pPr>
-    </w:p>
-    <w:p>
-      <w:pPr>
-        <w:rPr>
-          <w:lang w:val="en-US"/>
-        </w:rPr>
-      </w:pPr>
-    </w:p>
-    <w:p>
-      <w:pPr>
-        <w:rPr>
-          <w:lang w:val="en-US"/>
-        </w:rPr>
-      </w:pPr>
-      <w:r>
-        <w:rPr>
-          <w:lang w:val="en-US"/>
-        </w:rPr>
-        <w:t xml:space="preserve">H3.1: </w:t>
-      </w:r>
-      <w:proofErr w:type="spellStart"/>
-      <w:r>
-        <w:rPr>
-          <w:lang w:val="en-US"/>
-        </w:rPr>
-        <w:t>zusätzlich</w:t>
-      </w:r>
-      <w:proofErr w:type="spellEnd"/>
+        <w:t xml:space="preserve">Females overall more lines than males (sign. </w:t>
+      </w:r>
+      <w:r>
+        <w:t>10981, 8914)</w:t>
+      </w:r>
+    </w:p>
+    <w:p/>
+    <w:p>
+      <w:r>
+        <w:t>Mittelwerte der ANOVA TWA</w:t>
+      </w:r>
+      <w:r>
+        <w:t>1, TWA4 (r)</w:t>
+      </w:r>
+    </w:p>
+    <w:p/>
+    <w:p/>
+    <w:p/>
+    <w:p/>
+    <w:p/>
+    <w:p/>
+    <w:p/>
+    <w:p/>
+    <w:p>
+      <w:r>
+        <w:t>H3.1: zusätzlich</w:t>
+      </w:r>
     </w:p>
     <w:p>
       <w:pPr>
@@ -220,25 +158,7 @@
           <w:color w:val="000000" w:themeColor="text1"/>
           <w:lang w:val="en-US"/>
         </w:rPr>
-        <w:t xml:space="preserve">: sign. Diff. in </w:t>
-      </w:r>
-      <w:proofErr w:type="spellStart"/>
-      <w:r>
-        <w:rPr>
-          <w:rFonts w:cstheme="minorHAnsi"/>
-          <w:color w:val="000000" w:themeColor="text1"/>
-          <w:lang w:val="en-US"/>
-        </w:rPr>
-        <w:t>frequencys</w:t>
-      </w:r>
-      <w:proofErr w:type="spellEnd"/>
-      <w:r>
-        <w:rPr>
-          <w:rFonts w:cstheme="minorHAnsi"/>
-          <w:color w:val="000000" w:themeColor="text1"/>
-          <w:lang w:val="en-US"/>
-        </w:rPr>
-        <w:t xml:space="preserve"> of</w:t>
+        <w:t>: sign. Diff. in frequencys of</w:t>
       </w:r>
       <w:r>
         <w:rPr>

</xml_diff>